<commit_message>
Q4 graphs and documentation
</commit_message>
<xml_diff>
--- a/Assignment 3 Answers.docx
+++ b/Assignment 3 Answers.docx
@@ -1,6 +1,6 @@
 
 <file path=word/document.xml><?xml version="1.0" encoding="utf-8"?>
-<w:document xmlns:wpc="http://schemas.microsoft.com/office/word/2010/wordprocessingCanvas" xmlns:mc="http://schemas.openxmlformats.org/markup-compatibility/2006" xmlns:o="urn:schemas-microsoft-com:office:office" xmlns:r="http://schemas.openxmlformats.org/officeDocument/2006/relationships" xmlns:m="http://schemas.openxmlformats.org/officeDocument/2006/math" xmlns:v="urn:schemas-microsoft-com:vml" xmlns:wp14="http://schemas.microsoft.com/office/word/2010/wordprocessingDrawing" xmlns:wp="http://schemas.openxmlformats.org/drawingml/2006/wordprocessingDrawing" xmlns:w10="urn:schemas-microsoft-com:office:word" xmlns:w="http://schemas.openxmlformats.org/wordprocessingml/2006/main" xmlns:w14="http://schemas.microsoft.com/office/word/2010/wordml" xmlns:w15="http://schemas.microsoft.com/office/word/2012/wordml" xmlns:wpg="http://schemas.microsoft.com/office/word/2010/wordprocessingGroup" xmlns:wpi="http://schemas.microsoft.com/office/word/2010/wordprocessingInk" xmlns:wne="http://schemas.microsoft.com/office/word/2006/wordml" xmlns:wps="http://schemas.microsoft.com/office/word/2010/wordprocessingShape" mc:Ignorable="w14 w15 wp14">
+<w:document xmlns:wpc="http://schemas.microsoft.com/office/word/2010/wordprocessingCanvas" xmlns:cx="http://schemas.microsoft.com/office/drawing/2014/chartex" xmlns:cx1="http://schemas.microsoft.com/office/drawing/2015/9/8/chartex" xmlns:cx2="http://schemas.microsoft.com/office/drawing/2015/10/21/chartex" xmlns:cx3="http://schemas.microsoft.com/office/drawing/2016/5/9/chartex" xmlns:cx4="http://schemas.microsoft.com/office/drawing/2016/5/10/chartex" xmlns:cx5="http://schemas.microsoft.com/office/drawing/2016/5/11/chartex" xmlns:cx6="http://schemas.microsoft.com/office/drawing/2016/5/12/chartex" xmlns:cx7="http://schemas.microsoft.com/office/drawing/2016/5/13/chartex" xmlns:cx8="http://schemas.microsoft.com/office/drawing/2016/5/14/chartex" xmlns:mc="http://schemas.openxmlformats.org/markup-compatibility/2006" xmlns:aink="http://schemas.microsoft.com/office/drawing/2016/ink" xmlns:am3d="http://schemas.microsoft.com/office/drawing/2017/model3d" xmlns:o="urn:schemas-microsoft-com:office:office" xmlns:r="http://schemas.openxmlformats.org/officeDocument/2006/relationships" xmlns:m="http://schemas.openxmlformats.org/officeDocument/2006/math" xmlns:v="urn:schemas-microsoft-com:vml" xmlns:wp14="http://schemas.microsoft.com/office/word/2010/wordprocessingDrawing" xmlns:wp="http://schemas.openxmlformats.org/drawingml/2006/wordprocessingDrawing" xmlns:w10="urn:schemas-microsoft-com:office:word" xmlns:w="http://schemas.openxmlformats.org/wordprocessingml/2006/main" xmlns:w14="http://schemas.microsoft.com/office/word/2010/wordml" xmlns:w15="http://schemas.microsoft.com/office/word/2012/wordml" xmlns:w16cid="http://schemas.microsoft.com/office/word/2016/wordml/cid" xmlns:w16se="http://schemas.microsoft.com/office/word/2015/wordml/symex" xmlns:wpg="http://schemas.microsoft.com/office/word/2010/wordprocessingGroup" xmlns:wpi="http://schemas.microsoft.com/office/word/2010/wordprocessingInk" xmlns:wne="http://schemas.microsoft.com/office/word/2006/wordml" xmlns:wps="http://schemas.microsoft.com/office/word/2010/wordprocessingShape" mc:Ignorable="w14 w15 w16se w16cid wp14">
   <w:body>
     <w:p>
       <w:pPr>
@@ -145,7 +145,7 @@
           <w:lang w:eastAsia="en-CA"/>
         </w:rPr>
         <w:drawing>
-          <wp:inline distT="0" distB="0" distL="0" distR="0">
+          <wp:inline distT="0" distB="0" distL="0" distR="0" wp14:anchorId="7832BE4C" wp14:editId="4DBB4FBC">
             <wp:extent cx="5220429" cy="4048690"/>
             <wp:effectExtent l="0" t="0" r="0" b="9525"/>
             <wp:docPr id="8" name="Picture 8"/>
@@ -393,7 +393,7 @@
           <w:lang w:eastAsia="en-CA"/>
         </w:rPr>
         <w:drawing>
-          <wp:inline distT="0" distB="0" distL="0" distR="0">
+          <wp:inline distT="0" distB="0" distL="0" distR="0" wp14:anchorId="25EECF51" wp14:editId="55941F1B">
             <wp:extent cx="5239481" cy="4077269"/>
             <wp:effectExtent l="0" t="0" r="0" b="0"/>
             <wp:docPr id="9" name="Picture 9"/>
@@ -638,25 +638,7 @@
           <w:sz w:val="24"/>
           <w:szCs w:val="24"/>
         </w:rPr>
-        <w:t xml:space="preserve"> distance of each point (training image) to its nearest cluster center + </w:t>
-      </w:r>
-      <w:proofErr w:type="spellStart"/>
-      <w:r>
-        <w:rPr>
-          <w:rFonts w:eastAsiaTheme="minorEastAsia"/>
-          <w:sz w:val="24"/>
-          <w:szCs w:val="24"/>
-        </w:rPr>
-        <w:t>ck</w:t>
-      </w:r>
-      <w:proofErr w:type="spellEnd"/>
-      <w:r>
-        <w:rPr>
-          <w:rFonts w:eastAsiaTheme="minorEastAsia"/>
-          <w:sz w:val="24"/>
-          <w:szCs w:val="24"/>
-        </w:rPr>
-        <w:t xml:space="preserve"> (where c is a constant) vs the number of clusters</w:t>
+        <w:t xml:space="preserve"> distance of each point (training image) to its nearest cluster center + ck (where c is a constant) vs the number of clusters</w:t>
       </w:r>
       <w:r>
         <w:rPr>
@@ -1266,7 +1248,7 @@
           <w:lang w:eastAsia="en-CA"/>
         </w:rPr>
         <w:drawing>
-          <wp:inline distT="0" distB="0" distL="0" distR="0">
+          <wp:inline distT="0" distB="0" distL="0" distR="0" wp14:anchorId="2E7A2FFE" wp14:editId="208FED4E">
             <wp:extent cx="2860158" cy="2179656"/>
             <wp:effectExtent l="0" t="0" r="0" b="0"/>
             <wp:docPr id="1" name="Picture 1"/>
@@ -1324,7 +1306,7 @@
           <w:lang w:eastAsia="en-CA"/>
         </w:rPr>
         <w:drawing>
-          <wp:inline distT="0" distB="0" distL="0" distR="0">
+          <wp:inline distT="0" distB="0" distL="0" distR="0" wp14:anchorId="4C8F8E7F" wp14:editId="3A5A6AB7">
             <wp:extent cx="2860158" cy="2191416"/>
             <wp:effectExtent l="0" t="0" r="0" b="0"/>
             <wp:docPr id="2" name="Picture 2"/>
@@ -1445,23 +1427,7 @@
           <w:sz w:val="24"/>
           <w:szCs w:val="24"/>
         </w:rPr>
-        <w:t xml:space="preserve">                                   </w:t>
-      </w:r>
-      <w:r>
-        <w:rPr>
-          <w:rFonts w:eastAsiaTheme="minorEastAsia"/>
-          <w:sz w:val="24"/>
-          <w:szCs w:val="24"/>
-        </w:rPr>
-        <w:t xml:space="preserve">      </w:t>
-      </w:r>
-      <w:r>
-        <w:rPr>
-          <w:rFonts w:eastAsiaTheme="minorEastAsia"/>
-          <w:sz w:val="24"/>
-          <w:szCs w:val="24"/>
-        </w:rPr>
-        <w:t xml:space="preserve">                  </w:t>
+        <w:t xml:space="preserve">                                                           </w:t>
       </w:r>
       <w:r>
         <w:rPr>
@@ -1519,7 +1485,7 @@
           <w:lang w:eastAsia="en-CA"/>
         </w:rPr>
         <w:drawing>
-          <wp:inline distT="0" distB="0" distL="0" distR="0">
+          <wp:inline distT="0" distB="0" distL="0" distR="0" wp14:anchorId="39BCBA62" wp14:editId="18471B85">
             <wp:extent cx="2891790" cy="2192039"/>
             <wp:effectExtent l="0" t="0" r="3810" b="0"/>
             <wp:docPr id="3" name="Picture 3"/>
@@ -1577,7 +1543,7 @@
           <w:lang w:eastAsia="en-CA"/>
         </w:rPr>
         <w:drawing>
-          <wp:inline distT="0" distB="0" distL="0" distR="0">
+          <wp:inline distT="0" distB="0" distL="0" distR="0" wp14:anchorId="7AF76F97" wp14:editId="0180EF7E">
             <wp:extent cx="2912422" cy="2211572"/>
             <wp:effectExtent l="0" t="0" r="2540" b="0"/>
             <wp:docPr id="4" name="Picture 4"/>
@@ -1644,7 +1610,47 @@
           <w:szCs w:val="24"/>
           <w:u w:val="single"/>
         </w:rPr>
-        <w:t xml:space="preserve">c </w:t>
+        <w:t>c = 18,000,000</w:t>
+      </w:r>
+      <w:r>
+        <w:rPr>
+          <w:rFonts w:eastAsiaTheme="minorEastAsia"/>
+          <w:sz w:val="24"/>
+          <w:szCs w:val="24"/>
+        </w:rPr>
+        <w:t xml:space="preserve">                                        </w:t>
+      </w:r>
+      <w:r>
+        <w:rPr>
+          <w:rFonts w:eastAsiaTheme="minorEastAsia"/>
+          <w:sz w:val="24"/>
+          <w:szCs w:val="24"/>
+        </w:rPr>
+        <w:t xml:space="preserve">  </w:t>
+      </w:r>
+      <w:r>
+        <w:rPr>
+          <w:rFonts w:eastAsiaTheme="minorEastAsia"/>
+          <w:sz w:val="24"/>
+          <w:szCs w:val="24"/>
+        </w:rPr>
+        <w:t xml:space="preserve">            </w:t>
+      </w:r>
+      <w:r>
+        <w:rPr>
+          <w:rFonts w:eastAsiaTheme="minorEastAsia"/>
+          <w:sz w:val="24"/>
+          <w:szCs w:val="24"/>
+        </w:rPr>
+        <w:t xml:space="preserve">      </w:t>
+      </w:r>
+      <w:r>
+        <w:rPr>
+          <w:rFonts w:eastAsiaTheme="minorEastAsia"/>
+          <w:sz w:val="24"/>
+          <w:szCs w:val="24"/>
+        </w:rPr>
+        <w:t xml:space="preserve"> </w:t>
       </w:r>
       <w:r>
         <w:rPr>
@@ -1653,83 +1659,7 @@
           <w:szCs w:val="24"/>
           <w:u w:val="single"/>
         </w:rPr>
-        <w:t>= 18</w:t>
-      </w:r>
-      <w:r>
-        <w:rPr>
-          <w:rFonts w:eastAsiaTheme="minorEastAsia"/>
-          <w:sz w:val="24"/>
-          <w:szCs w:val="24"/>
-          <w:u w:val="single"/>
-        </w:rPr>
-        <w:t>,000,000</w:t>
-      </w:r>
-      <w:r>
-        <w:rPr>
-          <w:rFonts w:eastAsiaTheme="minorEastAsia"/>
-          <w:sz w:val="24"/>
-          <w:szCs w:val="24"/>
-        </w:rPr>
-        <w:t xml:space="preserve">                                        </w:t>
-      </w:r>
-      <w:r>
-        <w:rPr>
-          <w:rFonts w:eastAsiaTheme="minorEastAsia"/>
-          <w:sz w:val="24"/>
-          <w:szCs w:val="24"/>
-        </w:rPr>
-        <w:t xml:space="preserve">  </w:t>
-      </w:r>
-      <w:r>
-        <w:rPr>
-          <w:rFonts w:eastAsiaTheme="minorEastAsia"/>
-          <w:sz w:val="24"/>
-          <w:szCs w:val="24"/>
-        </w:rPr>
-        <w:t xml:space="preserve">            </w:t>
-      </w:r>
-      <w:r>
-        <w:rPr>
-          <w:rFonts w:eastAsiaTheme="minorEastAsia"/>
-          <w:sz w:val="24"/>
-          <w:szCs w:val="24"/>
-        </w:rPr>
-        <w:t xml:space="preserve">      </w:t>
-      </w:r>
-      <w:r>
-        <w:rPr>
-          <w:rFonts w:eastAsiaTheme="minorEastAsia"/>
-          <w:sz w:val="24"/>
-          <w:szCs w:val="24"/>
-        </w:rPr>
-        <w:t xml:space="preserve"> </w:t>
-      </w:r>
-      <w:r>
-        <w:rPr>
-          <w:rFonts w:eastAsiaTheme="minorEastAsia"/>
-          <w:sz w:val="24"/>
-          <w:szCs w:val="24"/>
-          <w:u w:val="single"/>
-        </w:rPr>
-        <w:t>c</w:t>
-      </w:r>
-      <w:r>
-        <w:rPr>
-          <w:rFonts w:eastAsiaTheme="minorEastAsia"/>
-          <w:sz w:val="24"/>
-          <w:szCs w:val="24"/>
-          <w:u w:val="single"/>
-        </w:rPr>
-        <w:t xml:space="preserve"> = 19</w:t>
-      </w:r>
-      <w:r>
-        <w:rPr>
-          <w:rFonts w:eastAsiaTheme="minorEastAsia"/>
-          <w:sz w:val="24"/>
-          <w:szCs w:val="24"/>
-          <w:u w:val="single"/>
-        </w:rPr>
-        <w:t>,000,000</w:t>
+        <w:t>c = 19,000,000</w:t>
       </w:r>
     </w:p>
     <w:p>
@@ -1751,7 +1681,7 @@
           <w:lang w:eastAsia="en-CA"/>
         </w:rPr>
         <w:drawing>
-          <wp:inline distT="0" distB="0" distL="0" distR="0">
+          <wp:inline distT="0" distB="0" distL="0" distR="0" wp14:anchorId="4A705D29" wp14:editId="53B2C410">
             <wp:extent cx="2934586" cy="2208829"/>
             <wp:effectExtent l="0" t="0" r="0" b="1270"/>
             <wp:docPr id="5" name="Picture 5"/>
@@ -1809,7 +1739,7 @@
           <w:lang w:eastAsia="en-CA"/>
         </w:rPr>
         <w:drawing>
-          <wp:inline distT="0" distB="0" distL="0" distR="0">
+          <wp:inline distT="0" distB="0" distL="0" distR="0" wp14:anchorId="0C187AC6" wp14:editId="222AB30E">
             <wp:extent cx="2892056" cy="2209428"/>
             <wp:effectExtent l="0" t="0" r="3810" b="635"/>
             <wp:docPr id="6" name="Picture 6"/>
@@ -1877,25 +1807,7 @@
           <w:szCs w:val="24"/>
           <w:u w:val="single"/>
         </w:rPr>
-        <w:t xml:space="preserve">c </w:t>
-      </w:r>
-      <w:r>
-        <w:rPr>
-          <w:rFonts w:eastAsiaTheme="minorEastAsia"/>
-          <w:sz w:val="24"/>
-          <w:szCs w:val="24"/>
-          <w:u w:val="single"/>
-        </w:rPr>
-        <w:t>= 20</w:t>
-      </w:r>
-      <w:r>
-        <w:rPr>
-          <w:rFonts w:eastAsiaTheme="minorEastAsia"/>
-          <w:sz w:val="24"/>
-          <w:szCs w:val="24"/>
-          <w:u w:val="single"/>
-        </w:rPr>
-        <w:t>,000,000</w:t>
+        <w:t>c = 20,000,000</w:t>
       </w:r>
     </w:p>
     <w:p>
@@ -1917,7 +1829,7 @@
           <w:lang w:eastAsia="en-CA"/>
         </w:rPr>
         <w:drawing>
-          <wp:inline distT="0" distB="0" distL="0" distR="0">
+          <wp:inline distT="0" distB="0" distL="0" distR="0" wp14:anchorId="5B23F19B" wp14:editId="0CF8B921">
             <wp:extent cx="3009014" cy="2298779"/>
             <wp:effectExtent l="0" t="0" r="1270" b="6350"/>
             <wp:docPr id="7" name="Picture 7"/>
@@ -2445,7 +2357,7 @@
           <w:lang w:eastAsia="en-CA"/>
         </w:rPr>
         <w:drawing>
-          <wp:inline distT="0" distB="0" distL="0" distR="0">
+          <wp:inline distT="0" distB="0" distL="0" distR="0" wp14:anchorId="3CE2D718" wp14:editId="65627EB8">
             <wp:extent cx="5420481" cy="4039164"/>
             <wp:effectExtent l="0" t="0" r="0" b="0"/>
             <wp:docPr id="10" name="Picture 10"/>
@@ -3228,7 +3140,7 @@
           <w:lang w:eastAsia="en-CA"/>
         </w:rPr>
         <w:drawing>
-          <wp:inline distT="0" distB="0" distL="0" distR="0">
+          <wp:inline distT="0" distB="0" distL="0" distR="0" wp14:anchorId="0EA4523B" wp14:editId="50F35ECD">
             <wp:extent cx="5050465" cy="3924036"/>
             <wp:effectExtent l="0" t="0" r="0" b="635"/>
             <wp:docPr id="12" name="Picture 12"/>
@@ -3293,23 +3205,7 @@
           <w:sz w:val="24"/>
           <w:szCs w:val="24"/>
         </w:rPr>
-        <w:t xml:space="preserve">  </w:t>
-      </w:r>
-      <w:r>
-        <w:rPr>
-          <w:rFonts w:eastAsiaTheme="minorEastAsia"/>
-          <w:sz w:val="24"/>
-          <w:szCs w:val="24"/>
-        </w:rPr>
-        <w:t>The k=25 neurons, found as the optimized value from Q.2.1, gives a decent accuracy</w:t>
-      </w:r>
-      <w:r>
-        <w:rPr>
-          <w:rFonts w:eastAsiaTheme="minorEastAsia"/>
-          <w:sz w:val="24"/>
-          <w:szCs w:val="24"/>
-        </w:rPr>
-        <w:t xml:space="preserve">, but the accuracy is improved up to k=45 hidden neurons, where it then appears to flatten out. </w:t>
+        <w:t xml:space="preserve">  The k=25 neurons, found as the optimized value from Q.2.1, gives a decent accuracy, but the accuracy is improved up to k=45 hidden neurons, where it then appears to flatten out. </w:t>
       </w:r>
     </w:p>
     <w:p>
@@ -3855,7 +3751,7 @@
           <w:lang w:eastAsia="en-CA"/>
         </w:rPr>
         <w:drawing>
-          <wp:inline distT="0" distB="0" distL="0" distR="0">
+          <wp:inline distT="0" distB="0" distL="0" distR="0" wp14:anchorId="2388AF3F" wp14:editId="4DB7D662">
             <wp:extent cx="5258534" cy="4048690"/>
             <wp:effectExtent l="0" t="0" r="0" b="9525"/>
             <wp:docPr id="13" name="Picture 13"/>
@@ -3938,102 +3834,245 @@
         </w:rPr>
         <w:t xml:space="preserve"> implementation and plateaued at a maximum of about 55%, before decreasing as the number of hidden neurons was increased to 50.</w:t>
       </w:r>
+    </w:p>
+    <w:p>
+      <w:pPr>
+        <w:spacing w:line="276" w:lineRule="auto"/>
+        <w:rPr>
+          <w:rFonts w:eastAsiaTheme="minorEastAsia"/>
+          <w:sz w:val="24"/>
+          <w:szCs w:val="24"/>
+        </w:rPr>
+      </w:pPr>
+    </w:p>
+    <w:p>
+      <w:pPr>
+        <w:spacing w:line="276" w:lineRule="auto"/>
+        <w:rPr>
+          <w:rFonts w:eastAsiaTheme="minorEastAsia"/>
+          <w:sz w:val="24"/>
+          <w:szCs w:val="24"/>
+        </w:rPr>
+      </w:pPr>
+    </w:p>
+    <w:p>
+      <w:pPr>
+        <w:spacing w:line="276" w:lineRule="auto"/>
+        <w:rPr>
+          <w:rFonts w:eastAsiaTheme="minorEastAsia"/>
+          <w:sz w:val="24"/>
+          <w:szCs w:val="24"/>
+          <w:u w:val="single"/>
+        </w:rPr>
+      </w:pPr>
+      <w:r>
+        <w:rPr>
+          <w:rFonts w:eastAsiaTheme="minorEastAsia"/>
+          <w:sz w:val="24"/>
+          <w:szCs w:val="24"/>
+          <w:u w:val="single"/>
+        </w:rPr>
+        <w:t>Question 3</w:t>
+      </w:r>
+    </w:p>
+    <w:p>
+      <w:pPr>
+        <w:spacing w:line="276" w:lineRule="auto"/>
+        <w:rPr>
+          <w:rFonts w:eastAsiaTheme="minorEastAsia"/>
+          <w:sz w:val="24"/>
+          <w:szCs w:val="24"/>
+          <w:u w:val="single"/>
+        </w:rPr>
+      </w:pPr>
+    </w:p>
+    <w:p>
+      <w:pPr>
+        <w:spacing w:line="276" w:lineRule="auto"/>
+        <w:rPr>
+          <w:rFonts w:eastAsiaTheme="minorEastAsia"/>
+          <w:sz w:val="24"/>
+          <w:szCs w:val="24"/>
+          <w:u w:val="single"/>
+        </w:rPr>
+      </w:pPr>
+      <w:r>
+        <w:rPr>
+          <w:rFonts w:eastAsiaTheme="minorEastAsia"/>
+          <w:sz w:val="24"/>
+          <w:szCs w:val="24"/>
+          <w:u w:val="single"/>
+        </w:rPr>
+        <w:t>Question 4</w:t>
+      </w:r>
+    </w:p>
+    <w:p>
+      <w:pPr>
+        <w:spacing w:line="276" w:lineRule="auto"/>
+        <w:rPr>
+          <w:rFonts w:eastAsiaTheme="minorEastAsia"/>
+          <w:sz w:val="24"/>
+          <w:szCs w:val="24"/>
+        </w:rPr>
+      </w:pPr>
+      <w:r>
+        <w:rPr>
+          <w:rFonts w:eastAsiaTheme="minorEastAsia"/>
+          <w:sz w:val="24"/>
+          <w:szCs w:val="24"/>
+        </w:rPr>
+        <w:t xml:space="preserve">In both cases, the feed forward neural networks have 150 hidden neurons. This was determined through trial and error, which found that any less than 150 hidden neurons had reduced accuracy when used in the </w:t>
+      </w:r>
+      <w:r>
+        <w:rPr>
+          <w:rFonts w:eastAsiaTheme="minorEastAsia"/>
+          <w:sz w:val="24"/>
+          <w:szCs w:val="24"/>
+        </w:rPr>
+        <w:t xml:space="preserve">orthonormally fed </w:t>
+      </w:r>
+      <w:r>
+        <w:rPr>
+          <w:rFonts w:eastAsiaTheme="minorEastAsia"/>
+          <w:sz w:val="24"/>
+          <w:szCs w:val="24"/>
+        </w:rPr>
+        <w:t xml:space="preserve">network, and any more than 150 made little difference. The network fed with raw data </w:t>
+      </w:r>
+      <w:r>
+        <w:rPr>
+          <w:rFonts w:eastAsiaTheme="minorEastAsia"/>
+          <w:sz w:val="24"/>
+          <w:szCs w:val="24"/>
+        </w:rPr>
+        <w:t>does not appear to improve at all, regardless of the number of hidden neurons used.</w:t>
+      </w:r>
       <w:bookmarkStart w:id="0" w:name="_GoBack"/>
       <w:bookmarkEnd w:id="0"/>
     </w:p>
     <w:p>
       <w:pPr>
         <w:spacing w:line="276" w:lineRule="auto"/>
-        <w:rPr>
-          <w:rFonts w:eastAsiaTheme="minorEastAsia"/>
-          <w:sz w:val="24"/>
-          <w:szCs w:val="24"/>
-        </w:rPr>
-      </w:pPr>
+        <w:jc w:val="center"/>
+        <w:rPr>
+          <w:rFonts w:eastAsiaTheme="minorEastAsia"/>
+          <w:sz w:val="24"/>
+          <w:szCs w:val="24"/>
+        </w:rPr>
+      </w:pPr>
+      <w:r>
+        <w:rPr>
+          <w:rFonts w:eastAsiaTheme="minorEastAsia"/>
+          <w:noProof/>
+          <w:sz w:val="24"/>
+          <w:szCs w:val="24"/>
+        </w:rPr>
+        <w:drawing>
+          <wp:inline distT="0" distB="0" distL="0" distR="0" wp14:anchorId="0D94E09E" wp14:editId="12635A77">
+            <wp:extent cx="4313294" cy="3307367"/>
+            <wp:effectExtent l="0" t="0" r="0" b="7620"/>
+            <wp:docPr id="11" name="Picture 11"/>
+            <wp:cNvGraphicFramePr>
+              <a:graphicFrameLocks xmlns:a="http://schemas.openxmlformats.org/drawingml/2006/main" noChangeAspect="1"/>
+            </wp:cNvGraphicFramePr>
+            <a:graphic xmlns:a="http://schemas.openxmlformats.org/drawingml/2006/main">
+              <a:graphicData uri="http://schemas.openxmlformats.org/drawingml/2006/picture">
+                <pic:pic xmlns:pic="http://schemas.openxmlformats.org/drawingml/2006/picture">
+                  <pic:nvPicPr>
+                    <pic:cNvPr id="11" name="q4-orthonormal.PNG"/>
+                    <pic:cNvPicPr/>
+                  </pic:nvPicPr>
+                  <pic:blipFill>
+                    <a:blip r:embed="rId20">
+                      <a:extLst>
+                        <a:ext uri="{28A0092B-C50C-407E-A947-70E740481C1C}">
+                          <a14:useLocalDpi xmlns:a14="http://schemas.microsoft.com/office/drawing/2010/main" val="0"/>
+                        </a:ext>
+                      </a:extLst>
+                    </a:blip>
+                    <a:stretch>
+                      <a:fillRect/>
+                    </a:stretch>
+                  </pic:blipFill>
+                  <pic:spPr>
+                    <a:xfrm>
+                      <a:off x="0" y="0"/>
+                      <a:ext cx="4313294" cy="3307367"/>
+                    </a:xfrm>
+                    <a:prstGeom prst="rect">
+                      <a:avLst/>
+                    </a:prstGeom>
+                  </pic:spPr>
+                </pic:pic>
+              </a:graphicData>
+            </a:graphic>
+          </wp:inline>
+        </w:drawing>
+      </w:r>
     </w:p>
     <w:p>
       <w:pPr>
         <w:spacing w:line="276" w:lineRule="auto"/>
-        <w:rPr>
-          <w:rFonts w:eastAsiaTheme="minorEastAsia"/>
-          <w:sz w:val="24"/>
-          <w:szCs w:val="24"/>
-        </w:rPr>
-      </w:pPr>
-    </w:p>
-    <w:p>
-      <w:pPr>
-        <w:spacing w:line="276" w:lineRule="auto"/>
-        <w:rPr>
-          <w:rFonts w:eastAsiaTheme="minorEastAsia"/>
-          <w:sz w:val="24"/>
-          <w:szCs w:val="24"/>
-          <w:u w:val="single"/>
-        </w:rPr>
-      </w:pPr>
-      <w:r>
-        <w:rPr>
-          <w:rFonts w:eastAsiaTheme="minorEastAsia"/>
-          <w:sz w:val="24"/>
-          <w:szCs w:val="24"/>
-          <w:u w:val="single"/>
-        </w:rPr>
-        <w:t>Question 3</w:t>
-      </w:r>
-    </w:p>
-    <w:p>
-      <w:pPr>
-        <w:spacing w:line="276" w:lineRule="auto"/>
-        <w:rPr>
-          <w:rFonts w:eastAsiaTheme="minorEastAsia"/>
-          <w:sz w:val="24"/>
-          <w:szCs w:val="24"/>
-          <w:u w:val="single"/>
-        </w:rPr>
-      </w:pPr>
-    </w:p>
-    <w:p>
-      <w:pPr>
-        <w:spacing w:line="276" w:lineRule="auto"/>
-        <w:rPr>
-          <w:rFonts w:eastAsiaTheme="minorEastAsia"/>
-          <w:sz w:val="24"/>
-          <w:szCs w:val="24"/>
-          <w:u w:val="single"/>
-        </w:rPr>
-      </w:pPr>
-      <w:r>
-        <w:rPr>
-          <w:rFonts w:eastAsiaTheme="minorEastAsia"/>
-          <w:sz w:val="24"/>
-          <w:szCs w:val="24"/>
-          <w:u w:val="single"/>
-        </w:rPr>
-        <w:t>Question</w:t>
-      </w:r>
-      <w:r>
-        <w:rPr>
-          <w:rFonts w:eastAsiaTheme="minorEastAsia"/>
-          <w:sz w:val="24"/>
-          <w:szCs w:val="24"/>
-          <w:u w:val="single"/>
-        </w:rPr>
-        <w:t xml:space="preserve"> 4</w:t>
-      </w:r>
-    </w:p>
-    <w:p>
-      <w:pPr>
-        <w:spacing w:line="276" w:lineRule="auto"/>
-        <w:rPr>
-          <w:rFonts w:eastAsiaTheme="minorEastAsia"/>
-          <w:sz w:val="24"/>
-          <w:szCs w:val="24"/>
-          <w:u w:val="single"/>
-        </w:rPr>
-      </w:pPr>
+        <w:jc w:val="center"/>
+        <w:rPr>
+          <w:rFonts w:eastAsiaTheme="minorEastAsia"/>
+          <w:sz w:val="24"/>
+          <w:szCs w:val="24"/>
+        </w:rPr>
+      </w:pPr>
+      <w:r>
+        <w:rPr>
+          <w:rFonts w:eastAsiaTheme="minorEastAsia"/>
+          <w:noProof/>
+          <w:sz w:val="24"/>
+          <w:szCs w:val="24"/>
+        </w:rPr>
+        <w:lastRenderedPageBreak/>
+        <w:drawing>
+          <wp:inline distT="0" distB="0" distL="0" distR="0" wp14:anchorId="5229B3B7" wp14:editId="63EB1B53">
+            <wp:extent cx="4328535" cy="3307367"/>
+            <wp:effectExtent l="0" t="0" r="0" b="7620"/>
+            <wp:docPr id="14" name="Picture 14"/>
+            <wp:cNvGraphicFramePr>
+              <a:graphicFrameLocks xmlns:a="http://schemas.openxmlformats.org/drawingml/2006/main" noChangeAspect="1"/>
+            </wp:cNvGraphicFramePr>
+            <a:graphic xmlns:a="http://schemas.openxmlformats.org/drawingml/2006/main">
+              <a:graphicData uri="http://schemas.openxmlformats.org/drawingml/2006/picture">
+                <pic:pic xmlns:pic="http://schemas.openxmlformats.org/drawingml/2006/picture">
+                  <pic:nvPicPr>
+                    <pic:cNvPr id="14" name="q4-raw.PNG"/>
+                    <pic:cNvPicPr/>
+                  </pic:nvPicPr>
+                  <pic:blipFill>
+                    <a:blip r:embed="rId21">
+                      <a:extLst>
+                        <a:ext uri="{28A0092B-C50C-407E-A947-70E740481C1C}">
+                          <a14:useLocalDpi xmlns:a14="http://schemas.microsoft.com/office/drawing/2010/main" val="0"/>
+                        </a:ext>
+                      </a:extLst>
+                    </a:blip>
+                    <a:stretch>
+                      <a:fillRect/>
+                    </a:stretch>
+                  </pic:blipFill>
+                  <pic:spPr>
+                    <a:xfrm>
+                      <a:off x="0" y="0"/>
+                      <a:ext cx="4328535" cy="3307367"/>
+                    </a:xfrm>
+                    <a:prstGeom prst="rect">
+                      <a:avLst/>
+                    </a:prstGeom>
+                  </pic:spPr>
+                </pic:pic>
+              </a:graphicData>
+            </a:graphic>
+          </wp:inline>
+        </w:drawing>
+      </w:r>
     </w:p>
     <w:sectPr>
-      <w:headerReference w:type="default" r:id="rId20"/>
+      <w:headerReference w:type="default" r:id="rId22"/>
       <w:pgSz w:w="12240" w:h="15840"/>
       <w:pgMar w:top="1440" w:right="1440" w:bottom="1440" w:left="1440" w:header="708" w:footer="708" w:gutter="0"/>
       <w:cols w:space="708"/>
@@ -4044,7 +4083,7 @@
 </file>
 
 <file path=word/endnotes.xml><?xml version="1.0" encoding="utf-8"?>
-<w:endnotes xmlns:wpc="http://schemas.microsoft.com/office/word/2010/wordprocessingCanvas" xmlns:mc="http://schemas.openxmlformats.org/markup-compatibility/2006" xmlns:o="urn:schemas-microsoft-com:office:office" xmlns:r="http://schemas.openxmlformats.org/officeDocument/2006/relationships" xmlns:m="http://schemas.openxmlformats.org/officeDocument/2006/math" xmlns:v="urn:schemas-microsoft-com:vml" xmlns:wp14="http://schemas.microsoft.com/office/word/2010/wordprocessingDrawing" xmlns:wp="http://schemas.openxmlformats.org/drawingml/2006/wordprocessingDrawing" xmlns:w10="urn:schemas-microsoft-com:office:word" xmlns:w="http://schemas.openxmlformats.org/wordprocessingml/2006/main" xmlns:w14="http://schemas.microsoft.com/office/word/2010/wordml" xmlns:w15="http://schemas.microsoft.com/office/word/2012/wordml" xmlns:wpg="http://schemas.microsoft.com/office/word/2010/wordprocessingGroup" xmlns:wpi="http://schemas.microsoft.com/office/word/2010/wordprocessingInk" xmlns:wne="http://schemas.microsoft.com/office/word/2006/wordml" xmlns:wps="http://schemas.microsoft.com/office/word/2010/wordprocessingShape" mc:Ignorable="w14 w15 wp14">
+<w:endnotes xmlns:wpc="http://schemas.microsoft.com/office/word/2010/wordprocessingCanvas" xmlns:cx="http://schemas.microsoft.com/office/drawing/2014/chartex" xmlns:cx1="http://schemas.microsoft.com/office/drawing/2015/9/8/chartex" xmlns:cx2="http://schemas.microsoft.com/office/drawing/2015/10/21/chartex" xmlns:cx3="http://schemas.microsoft.com/office/drawing/2016/5/9/chartex" xmlns:cx4="http://schemas.microsoft.com/office/drawing/2016/5/10/chartex" xmlns:cx5="http://schemas.microsoft.com/office/drawing/2016/5/11/chartex" xmlns:cx6="http://schemas.microsoft.com/office/drawing/2016/5/12/chartex" xmlns:cx7="http://schemas.microsoft.com/office/drawing/2016/5/13/chartex" xmlns:cx8="http://schemas.microsoft.com/office/drawing/2016/5/14/chartex" xmlns:mc="http://schemas.openxmlformats.org/markup-compatibility/2006" xmlns:aink="http://schemas.microsoft.com/office/drawing/2016/ink" xmlns:am3d="http://schemas.microsoft.com/office/drawing/2017/model3d" xmlns:o="urn:schemas-microsoft-com:office:office" xmlns:r="http://schemas.openxmlformats.org/officeDocument/2006/relationships" xmlns:m="http://schemas.openxmlformats.org/officeDocument/2006/math" xmlns:v="urn:schemas-microsoft-com:vml" xmlns:wp14="http://schemas.microsoft.com/office/word/2010/wordprocessingDrawing" xmlns:wp="http://schemas.openxmlformats.org/drawingml/2006/wordprocessingDrawing" xmlns:w10="urn:schemas-microsoft-com:office:word" xmlns:w="http://schemas.openxmlformats.org/wordprocessingml/2006/main" xmlns:w14="http://schemas.microsoft.com/office/word/2010/wordml" xmlns:w15="http://schemas.microsoft.com/office/word/2012/wordml" xmlns:w16cid="http://schemas.microsoft.com/office/word/2016/wordml/cid" xmlns:w16se="http://schemas.microsoft.com/office/word/2015/wordml/symex" xmlns:wpg="http://schemas.microsoft.com/office/word/2010/wordprocessingGroup" xmlns:wpi="http://schemas.microsoft.com/office/word/2010/wordprocessingInk" xmlns:wne="http://schemas.microsoft.com/office/word/2006/wordml" xmlns:wps="http://schemas.microsoft.com/office/word/2010/wordprocessingShape" mc:Ignorable="w14 w15 w16se w16cid wp14">
   <w:endnote w:type="separator" w:id="-1">
     <w:p>
       <w:pPr>
@@ -4069,7 +4108,7 @@
 </file>
 
 <file path=word/footnotes.xml><?xml version="1.0" encoding="utf-8"?>
-<w:footnotes xmlns:wpc="http://schemas.microsoft.com/office/word/2010/wordprocessingCanvas" xmlns:mc="http://schemas.openxmlformats.org/markup-compatibility/2006" xmlns:o="urn:schemas-microsoft-com:office:office" xmlns:r="http://schemas.openxmlformats.org/officeDocument/2006/relationships" xmlns:m="http://schemas.openxmlformats.org/officeDocument/2006/math" xmlns:v="urn:schemas-microsoft-com:vml" xmlns:wp14="http://schemas.microsoft.com/office/word/2010/wordprocessingDrawing" xmlns:wp="http://schemas.openxmlformats.org/drawingml/2006/wordprocessingDrawing" xmlns:w10="urn:schemas-microsoft-com:office:word" xmlns:w="http://schemas.openxmlformats.org/wordprocessingml/2006/main" xmlns:w14="http://schemas.microsoft.com/office/word/2010/wordml" xmlns:w15="http://schemas.microsoft.com/office/word/2012/wordml" xmlns:wpg="http://schemas.microsoft.com/office/word/2010/wordprocessingGroup" xmlns:wpi="http://schemas.microsoft.com/office/word/2010/wordprocessingInk" xmlns:wne="http://schemas.microsoft.com/office/word/2006/wordml" xmlns:wps="http://schemas.microsoft.com/office/word/2010/wordprocessingShape" mc:Ignorable="w14 w15 wp14">
+<w:footnotes xmlns:wpc="http://schemas.microsoft.com/office/word/2010/wordprocessingCanvas" xmlns:cx="http://schemas.microsoft.com/office/drawing/2014/chartex" xmlns:cx1="http://schemas.microsoft.com/office/drawing/2015/9/8/chartex" xmlns:cx2="http://schemas.microsoft.com/office/drawing/2015/10/21/chartex" xmlns:cx3="http://schemas.microsoft.com/office/drawing/2016/5/9/chartex" xmlns:cx4="http://schemas.microsoft.com/office/drawing/2016/5/10/chartex" xmlns:cx5="http://schemas.microsoft.com/office/drawing/2016/5/11/chartex" xmlns:cx6="http://schemas.microsoft.com/office/drawing/2016/5/12/chartex" xmlns:cx7="http://schemas.microsoft.com/office/drawing/2016/5/13/chartex" xmlns:cx8="http://schemas.microsoft.com/office/drawing/2016/5/14/chartex" xmlns:mc="http://schemas.openxmlformats.org/markup-compatibility/2006" xmlns:aink="http://schemas.microsoft.com/office/drawing/2016/ink" xmlns:am3d="http://schemas.microsoft.com/office/drawing/2017/model3d" xmlns:o="urn:schemas-microsoft-com:office:office" xmlns:r="http://schemas.openxmlformats.org/officeDocument/2006/relationships" xmlns:m="http://schemas.openxmlformats.org/officeDocument/2006/math" xmlns:v="urn:schemas-microsoft-com:vml" xmlns:wp14="http://schemas.microsoft.com/office/word/2010/wordprocessingDrawing" xmlns:wp="http://schemas.openxmlformats.org/drawingml/2006/wordprocessingDrawing" xmlns:w10="urn:schemas-microsoft-com:office:word" xmlns:w="http://schemas.openxmlformats.org/wordprocessingml/2006/main" xmlns:w14="http://schemas.microsoft.com/office/word/2010/wordml" xmlns:w15="http://schemas.microsoft.com/office/word/2012/wordml" xmlns:w16cid="http://schemas.microsoft.com/office/word/2016/wordml/cid" xmlns:w16se="http://schemas.microsoft.com/office/word/2015/wordml/symex" xmlns:wpg="http://schemas.microsoft.com/office/word/2010/wordprocessingGroup" xmlns:wpi="http://schemas.microsoft.com/office/word/2010/wordprocessingInk" xmlns:wne="http://schemas.microsoft.com/office/word/2006/wordml" xmlns:wps="http://schemas.microsoft.com/office/word/2010/wordprocessingShape" mc:Ignorable="w14 w15 w16se w16cid wp14">
   <w:footnote w:type="separator" w:id="-1">
     <w:p>
       <w:pPr>
@@ -4094,7 +4133,7 @@
 </file>
 
 <file path=word/header1.xml><?xml version="1.0" encoding="utf-8"?>
-<w:hdr xmlns:wpc="http://schemas.microsoft.com/office/word/2010/wordprocessingCanvas" xmlns:mc="http://schemas.openxmlformats.org/markup-compatibility/2006" xmlns:o="urn:schemas-microsoft-com:office:office" xmlns:r="http://schemas.openxmlformats.org/officeDocument/2006/relationships" xmlns:m="http://schemas.openxmlformats.org/officeDocument/2006/math" xmlns:v="urn:schemas-microsoft-com:vml" xmlns:wp14="http://schemas.microsoft.com/office/word/2010/wordprocessingDrawing" xmlns:wp="http://schemas.openxmlformats.org/drawingml/2006/wordprocessingDrawing" xmlns:w10="urn:schemas-microsoft-com:office:word" xmlns:w="http://schemas.openxmlformats.org/wordprocessingml/2006/main" xmlns:w14="http://schemas.microsoft.com/office/word/2010/wordml" xmlns:w15="http://schemas.microsoft.com/office/word/2012/wordml" xmlns:wpg="http://schemas.microsoft.com/office/word/2010/wordprocessingGroup" xmlns:wpi="http://schemas.microsoft.com/office/word/2010/wordprocessingInk" xmlns:wne="http://schemas.microsoft.com/office/word/2006/wordml" xmlns:wps="http://schemas.microsoft.com/office/word/2010/wordprocessingShape" mc:Ignorable="w14 w15 wp14">
+<w:hdr xmlns:wpc="http://schemas.microsoft.com/office/word/2010/wordprocessingCanvas" xmlns:cx="http://schemas.microsoft.com/office/drawing/2014/chartex" xmlns:cx1="http://schemas.microsoft.com/office/drawing/2015/9/8/chartex" xmlns:cx2="http://schemas.microsoft.com/office/drawing/2015/10/21/chartex" xmlns:cx3="http://schemas.microsoft.com/office/drawing/2016/5/9/chartex" xmlns:cx4="http://schemas.microsoft.com/office/drawing/2016/5/10/chartex" xmlns:cx5="http://schemas.microsoft.com/office/drawing/2016/5/11/chartex" xmlns:cx6="http://schemas.microsoft.com/office/drawing/2016/5/12/chartex" xmlns:cx7="http://schemas.microsoft.com/office/drawing/2016/5/13/chartex" xmlns:cx8="http://schemas.microsoft.com/office/drawing/2016/5/14/chartex" xmlns:mc="http://schemas.openxmlformats.org/markup-compatibility/2006" xmlns:aink="http://schemas.microsoft.com/office/drawing/2016/ink" xmlns:am3d="http://schemas.microsoft.com/office/drawing/2017/model3d" xmlns:o="urn:schemas-microsoft-com:office:office" xmlns:r="http://schemas.openxmlformats.org/officeDocument/2006/relationships" xmlns:m="http://schemas.openxmlformats.org/officeDocument/2006/math" xmlns:v="urn:schemas-microsoft-com:vml" xmlns:wp14="http://schemas.microsoft.com/office/word/2010/wordprocessingDrawing" xmlns:wp="http://schemas.openxmlformats.org/drawingml/2006/wordprocessingDrawing" xmlns:w10="urn:schemas-microsoft-com:office:word" xmlns:w="http://schemas.openxmlformats.org/wordprocessingml/2006/main" xmlns:w14="http://schemas.microsoft.com/office/word/2010/wordml" xmlns:w15="http://schemas.microsoft.com/office/word/2012/wordml" xmlns:w16cid="http://schemas.microsoft.com/office/word/2016/wordml/cid" xmlns:w16se="http://schemas.microsoft.com/office/word/2015/wordml/symex" xmlns:wpg="http://schemas.microsoft.com/office/word/2010/wordprocessingGroup" xmlns:wpi="http://schemas.microsoft.com/office/word/2010/wordprocessingInk" xmlns:wne="http://schemas.microsoft.com/office/word/2006/wordml" xmlns:wps="http://schemas.microsoft.com/office/word/2010/wordprocessingShape" mc:Ignorable="w14 w15 w16se w16cid wp14">
   <w:p>
     <w:pPr>
       <w:pStyle w:val="Header"/>
@@ -4134,7 +4173,7 @@
 </file>
 
 <file path=word/numbering.xml><?xml version="1.0" encoding="utf-8"?>
-<w:numbering xmlns:wpc="http://schemas.microsoft.com/office/word/2010/wordprocessingCanvas" xmlns:mc="http://schemas.openxmlformats.org/markup-compatibility/2006" xmlns:o="urn:schemas-microsoft-com:office:office" xmlns:r="http://schemas.openxmlformats.org/officeDocument/2006/relationships" xmlns:m="http://schemas.openxmlformats.org/officeDocument/2006/math" xmlns:v="urn:schemas-microsoft-com:vml" xmlns:wp14="http://schemas.microsoft.com/office/word/2010/wordprocessingDrawing" xmlns:wp="http://schemas.openxmlformats.org/drawingml/2006/wordprocessingDrawing" xmlns:w10="urn:schemas-microsoft-com:office:word" xmlns:w="http://schemas.openxmlformats.org/wordprocessingml/2006/main" xmlns:w14="http://schemas.microsoft.com/office/word/2010/wordml" xmlns:w15="http://schemas.microsoft.com/office/word/2012/wordml" xmlns:wpg="http://schemas.microsoft.com/office/word/2010/wordprocessingGroup" xmlns:wpi="http://schemas.microsoft.com/office/word/2010/wordprocessingInk" xmlns:wne="http://schemas.microsoft.com/office/word/2006/wordml" xmlns:wps="http://schemas.microsoft.com/office/word/2010/wordprocessingShape" mc:Ignorable="w14 w15 wp14">
+<w:numbering xmlns:wpc="http://schemas.microsoft.com/office/word/2010/wordprocessingCanvas" xmlns:cx="http://schemas.microsoft.com/office/drawing/2014/chartex" xmlns:cx1="http://schemas.microsoft.com/office/drawing/2015/9/8/chartex" xmlns:cx2="http://schemas.microsoft.com/office/drawing/2015/10/21/chartex" xmlns:cx3="http://schemas.microsoft.com/office/drawing/2016/5/9/chartex" xmlns:cx4="http://schemas.microsoft.com/office/drawing/2016/5/10/chartex" xmlns:cx5="http://schemas.microsoft.com/office/drawing/2016/5/11/chartex" xmlns:cx6="http://schemas.microsoft.com/office/drawing/2016/5/12/chartex" xmlns:cx7="http://schemas.microsoft.com/office/drawing/2016/5/13/chartex" xmlns:cx8="http://schemas.microsoft.com/office/drawing/2016/5/14/chartex" xmlns:mc="http://schemas.openxmlformats.org/markup-compatibility/2006" xmlns:aink="http://schemas.microsoft.com/office/drawing/2016/ink" xmlns:am3d="http://schemas.microsoft.com/office/drawing/2017/model3d" xmlns:o="urn:schemas-microsoft-com:office:office" xmlns:r="http://schemas.openxmlformats.org/officeDocument/2006/relationships" xmlns:m="http://schemas.openxmlformats.org/officeDocument/2006/math" xmlns:v="urn:schemas-microsoft-com:vml" xmlns:wp14="http://schemas.microsoft.com/office/word/2010/wordprocessingDrawing" xmlns:wp="http://schemas.openxmlformats.org/drawingml/2006/wordprocessingDrawing" xmlns:w10="urn:schemas-microsoft-com:office:word" xmlns:w="http://schemas.openxmlformats.org/wordprocessingml/2006/main" xmlns:w14="http://schemas.microsoft.com/office/word/2010/wordml" xmlns:w15="http://schemas.microsoft.com/office/word/2012/wordml" xmlns:w16cid="http://schemas.microsoft.com/office/word/2016/wordml/cid" xmlns:w16se="http://schemas.microsoft.com/office/word/2015/wordml/symex" xmlns:wpg="http://schemas.microsoft.com/office/word/2010/wordprocessingGroup" xmlns:wpi="http://schemas.microsoft.com/office/word/2010/wordprocessingInk" xmlns:wne="http://schemas.microsoft.com/office/word/2006/wordml" xmlns:wps="http://schemas.microsoft.com/office/word/2010/wordprocessingShape" mc:Ignorable="w14 w15 w16se w16cid wp14">
   <w:abstractNum w:abstractNumId="0" w15:restartNumberingAfterBreak="0">
     <w:nsid w:val="041C5447"/>
     <w:multiLevelType w:val="hybridMultilevel"/>
@@ -5326,7 +5365,7 @@
 </file>
 
 <file path=word/styles.xml><?xml version="1.0" encoding="utf-8"?>
-<w:styles xmlns:mc="http://schemas.openxmlformats.org/markup-compatibility/2006" xmlns:r="http://schemas.openxmlformats.org/officeDocument/2006/relationships" xmlns:w="http://schemas.openxmlformats.org/wordprocessingml/2006/main" xmlns:w14="http://schemas.microsoft.com/office/word/2010/wordml" xmlns:w15="http://schemas.microsoft.com/office/word/2012/wordml" mc:Ignorable="w14 w15">
+<w:styles xmlns:mc="http://schemas.openxmlformats.org/markup-compatibility/2006" xmlns:r="http://schemas.openxmlformats.org/officeDocument/2006/relationships" xmlns:w="http://schemas.openxmlformats.org/wordprocessingml/2006/main" xmlns:w14="http://schemas.microsoft.com/office/word/2010/wordml" xmlns:w15="http://schemas.microsoft.com/office/word/2012/wordml" xmlns:w16cid="http://schemas.microsoft.com/office/word/2016/wordml/cid" xmlns:w16se="http://schemas.microsoft.com/office/word/2015/wordml/symex" mc:Ignorable="w14 w15 w16se w16cid">
   <w:docDefaults>
     <w:rPrDefault>
       <w:rPr>
@@ -5342,7 +5381,7 @@
       </w:pPr>
     </w:pPrDefault>
   </w:docDefaults>
-  <w:latentStyles w:defLockedState="0" w:defUIPriority="99" w:defSemiHidden="0" w:defUnhideWhenUsed="0" w:defQFormat="0" w:count="371">
+  <w:latentStyles w:defLockedState="0" w:defUIPriority="99" w:defSemiHidden="0" w:defUnhideWhenUsed="0" w:defQFormat="0" w:count="375">
     <w:lsdException w:name="Normal" w:uiPriority="0" w:qFormat="1"/>
     <w:lsdException w:name="heading 1" w:uiPriority="9" w:qFormat="1"/>
     <w:lsdException w:name="heading 2" w:semiHidden="1" w:uiPriority="9" w:unhideWhenUsed="1" w:qFormat="1"/>
@@ -5448,7 +5487,6 @@
     <w:lsdException w:name="HTML Sample" w:semiHidden="1" w:unhideWhenUsed="1"/>
     <w:lsdException w:name="HTML Typewriter" w:semiHidden="1" w:unhideWhenUsed="1"/>
     <w:lsdException w:name="HTML Variable" w:semiHidden="1" w:unhideWhenUsed="1"/>
-    <w:lsdException w:name="Normal Table" w:semiHidden="1" w:unhideWhenUsed="1"/>
     <w:lsdException w:name="annotation subject" w:semiHidden="1" w:unhideWhenUsed="1"/>
     <w:lsdException w:name="No List" w:semiHidden="1" w:unhideWhenUsed="1"/>
     <w:lsdException w:name="Outline List 1" w:semiHidden="1" w:unhideWhenUsed="1"/>
@@ -5492,10 +5530,8 @@
     <w:lsdException w:name="Table Elegant" w:semiHidden="1" w:unhideWhenUsed="1"/>
     <w:lsdException w:name="Table Professional" w:semiHidden="1" w:unhideWhenUsed="1"/>
     <w:lsdException w:name="Table Subtle 1" w:semiHidden="1" w:unhideWhenUsed="1"/>
-    <w:lsdException w:name="Table Subtle 2" w:semiHidden="1" w:unhideWhenUsed="1"/>
     <w:lsdException w:name="Table Web 1" w:semiHidden="1" w:unhideWhenUsed="1"/>
     <w:lsdException w:name="Table Web 2" w:semiHidden="1" w:unhideWhenUsed="1"/>
-    <w:lsdException w:name="Table Web 3" w:semiHidden="1" w:unhideWhenUsed="1"/>
     <w:lsdException w:name="Balloon Text" w:semiHidden="1" w:unhideWhenUsed="1"/>
     <w:lsdException w:name="Table Grid" w:uiPriority="39"/>
     <w:lsdException w:name="Table Theme" w:semiHidden="1" w:unhideWhenUsed="1"/>
@@ -5714,6 +5750,10 @@
     <w:lsdException w:name="List Table 5 Dark Accent 6" w:uiPriority="50"/>
     <w:lsdException w:name="List Table 6 Colorful Accent 6" w:uiPriority="51"/>
     <w:lsdException w:name="List Table 7 Colorful Accent 6" w:uiPriority="52"/>
+    <w:lsdException w:name="Mention" w:semiHidden="1" w:unhideWhenUsed="1"/>
+    <w:lsdException w:name="Smart Hyperlink" w:semiHidden="1" w:unhideWhenUsed="1"/>
+    <w:lsdException w:name="Hashtag" w:semiHidden="1" w:unhideWhenUsed="1"/>
+    <w:lsdException w:name="Unresolved Mention" w:semiHidden="1" w:unhideWhenUsed="1"/>
   </w:latentStyles>
   <w:style w:type="paragraph" w:default="1" w:styleId="Normal">
     <w:name w:val="Normal"/>

</xml_diff>